<commit_message>
report updation and task submission
</commit_message>
<xml_diff>
--- a/Week-1/5-Jan/Task_Report_Aasutosh_Baraiya_5_Jan.docx
+++ b/Week-1/5-Jan/Task_Report_Aasutosh_Baraiya_5_Jan.docx
@@ -13,6 +13,7 @@
           <w:lang w:val="en-US"/>
         </w:rPr>
       </w:pPr>
+      <w:proofErr w:type="spellStart"/>
       <w:r>
         <w:rPr>
           <w:rFonts w:ascii="Times New Roman" w:hAnsi="Times New Roman" w:cs="Times New Roman"/>
@@ -22,7 +23,19 @@
           <w:szCs w:val="36"/>
           <w:lang w:val="en-US"/>
         </w:rPr>
-        <w:t>Shivvilon Solutions</w:t>
+        <w:t>Shivvilon</w:t>
+      </w:r>
+      <w:proofErr w:type="spellEnd"/>
+      <w:r>
+        <w:rPr>
+          <w:rFonts w:ascii="Times New Roman" w:hAnsi="Times New Roman" w:cs="Times New Roman"/>
+          <w:b/>
+          <w:bCs/>
+          <w:sz w:val="36"/>
+          <w:szCs w:val="36"/>
+          <w:lang w:val="en-US"/>
+        </w:rPr>
+        <w:t xml:space="preserve"> Solutions</w:t>
       </w:r>
     </w:p>
     <w:p>
@@ -106,8 +119,17 @@
           <w:rFonts w:ascii="Times New Roman" w:hAnsi="Times New Roman" w:cs="Times New Roman"/>
           <w:lang w:val="en-US"/>
         </w:rPr>
-        <w:t>Reporting To: Prink Hapaliya</w:t>
-      </w:r>
+        <w:t xml:space="preserve">Reporting To: Prink </w:t>
+      </w:r>
+      <w:proofErr w:type="spellStart"/>
+      <w:r>
+        <w:rPr>
+          <w:rFonts w:ascii="Times New Roman" w:hAnsi="Times New Roman" w:cs="Times New Roman"/>
+          <w:lang w:val="en-US"/>
+        </w:rPr>
+        <w:t>Hapaliya</w:t>
+      </w:r>
+      <w:proofErr w:type="spellEnd"/>
     </w:p>
     <w:p>
       <w:pPr>
@@ -510,6 +532,7 @@
           <w:lang w:val="en-US"/>
         </w:rPr>
       </w:pPr>
+      <w:proofErr w:type="spellStart"/>
       <w:r>
         <w:rPr>
           <w:rFonts w:ascii="Times New Roman" w:hAnsi="Times New Roman" w:cs="Times New Roman"/>
@@ -517,41 +540,43 @@
         </w:rPr>
         <w:t>Chatgpt</w:t>
       </w:r>
-    </w:p>
-    <w:p>
-      <w:pPr>
-        <w:rPr>
-          <w:rFonts w:ascii="Times New Roman" w:hAnsi="Times New Roman" w:cs="Times New Roman"/>
-          <w:lang w:val="en-US"/>
-        </w:rPr>
-      </w:pPr>
-    </w:p>
-    <w:p>
-      <w:pPr>
-        <w:rPr>
-          <w:rFonts w:ascii="Times New Roman" w:hAnsi="Times New Roman" w:cs="Times New Roman"/>
-          <w:lang w:val="en-US"/>
-        </w:rPr>
-      </w:pPr>
-    </w:p>
-    <w:p>
-      <w:pPr>
-        <w:rPr>
-          <w:rFonts w:ascii="Times New Roman" w:hAnsi="Times New Roman" w:cs="Times New Roman"/>
-          <w:lang w:val="en-US"/>
-        </w:rPr>
-      </w:pPr>
-    </w:p>
-    <w:p>
-      <w:pPr>
-        <w:rPr>
-          <w:rFonts w:ascii="Times New Roman" w:hAnsi="Times New Roman" w:cs="Times New Roman"/>
-          <w:lang w:val="en-US"/>
-        </w:rPr>
-      </w:pPr>
-    </w:p>
-    <w:p>
-      <w:pPr>
+      <w:proofErr w:type="spellEnd"/>
+    </w:p>
+    <w:p>
+      <w:pPr>
+        <w:rPr>
+          <w:rFonts w:ascii="Times New Roman" w:hAnsi="Times New Roman" w:cs="Times New Roman"/>
+          <w:lang w:val="en-US"/>
+        </w:rPr>
+      </w:pPr>
+    </w:p>
+    <w:p>
+      <w:pPr>
+        <w:rPr>
+          <w:rFonts w:ascii="Times New Roman" w:hAnsi="Times New Roman" w:cs="Times New Roman"/>
+          <w:lang w:val="en-US"/>
+        </w:rPr>
+      </w:pPr>
+    </w:p>
+    <w:p>
+      <w:pPr>
+        <w:rPr>
+          <w:rFonts w:ascii="Times New Roman" w:hAnsi="Times New Roman" w:cs="Times New Roman"/>
+          <w:lang w:val="en-US"/>
+        </w:rPr>
+      </w:pPr>
+    </w:p>
+    <w:p>
+      <w:pPr>
+        <w:rPr>
+          <w:rFonts w:ascii="Times New Roman" w:hAnsi="Times New Roman" w:cs="Times New Roman"/>
+          <w:lang w:val="en-US"/>
+        </w:rPr>
+      </w:pPr>
+    </w:p>
+    <w:p>
+      <w:pPr>
+        <w:spacing w:after="0"/>
         <w:rPr>
           <w:rFonts w:ascii="Times New Roman" w:hAnsi="Times New Roman" w:cs="Times New Roman"/>
           <w:b/>
@@ -571,6 +596,7 @@
     </w:p>
     <w:p>
       <w:pPr>
+        <w:spacing w:after="0"/>
         <w:rPr>
           <w:rFonts w:ascii="Times New Roman" w:hAnsi="Times New Roman" w:cs="Times New Roman"/>
           <w:lang w:val="en-US"/>
@@ -586,6 +612,7 @@
     </w:p>
     <w:p>
       <w:pPr>
+        <w:spacing w:after="0"/>
         <w:rPr>
           <w:rFonts w:ascii="Times New Roman" w:hAnsi="Times New Roman" w:cs="Times New Roman"/>
           <w:lang w:val="en-US"/>

</xml_diff>